<commit_message>
plan démo google cloud acc
</commit_message>
<xml_diff>
--- a/démo_jar.docx
+++ b/démo_jar.docx
@@ -63,15 +63,7 @@
           <w:sz w:val="24"/>
           <w:szCs w:val="24"/>
         </w:rPr>
-        <w:t xml:space="preserve">en haut à gauche du </w:t>
-      </w:r>
-      <w:proofErr w:type="spellStart"/>
-      <w:r>
-        <w:rPr>
-          <w:sz w:val="24"/>
-          <w:szCs w:val="24"/>
-        </w:rPr>
-        <w:t>Int</w:t>
+        <w:t>en haut à gauche du Int</w:t>
       </w:r>
       <w:r>
         <w:rPr>
@@ -85,15 +77,7 @@
           <w:sz w:val="24"/>
           <w:szCs w:val="24"/>
         </w:rPr>
-        <w:t>llij</w:t>
-      </w:r>
-      <w:proofErr w:type="spellEnd"/>
-      <w:r>
-        <w:rPr>
-          <w:sz w:val="24"/>
-          <w:szCs w:val="24"/>
-        </w:rPr>
-        <w:t xml:space="preserve"> du projet </w:t>
+        <w:t xml:space="preserve">llij du projet </w:t>
       </w:r>
       <w:r>
         <w:rPr>
@@ -239,17 +223,8 @@
           <w:sz w:val="24"/>
           <w:szCs w:val="24"/>
         </w:rPr>
-        <w:t xml:space="preserve">Cliquer sur </w:t>
-      </w:r>
-      <w:proofErr w:type="spellStart"/>
-      <w:r>
-        <w:rPr>
-          <w:sz w:val="24"/>
-          <w:szCs w:val="24"/>
-        </w:rPr>
-        <w:t>Lifecycle</w:t>
-      </w:r>
-      <w:proofErr w:type="spellEnd"/>
+        <w:t>Cliquer sur Lifecycle</w:t>
+      </w:r>
     </w:p>
     <w:p>
       <w:pPr>
@@ -454,25 +429,7 @@
           <w:sz w:val="24"/>
           <w:szCs w:val="24"/>
         </w:rPr>
-        <w:t xml:space="preserve">Ouvrir le </w:t>
-      </w:r>
-      <w:proofErr w:type="spellStart"/>
-      <w:proofErr w:type="gramStart"/>
-      <w:r>
-        <w:rPr>
-          <w:sz w:val="24"/>
-          <w:szCs w:val="24"/>
-        </w:rPr>
-        <w:t>package.json</w:t>
-      </w:r>
-      <w:proofErr w:type="spellEnd"/>
-      <w:proofErr w:type="gramEnd"/>
-      <w:r>
-        <w:rPr>
-          <w:sz w:val="24"/>
-          <w:szCs w:val="24"/>
-        </w:rPr>
-        <w:t xml:space="preserve"> qui est situé dans le REACT du projet</w:t>
+        <w:t>Ouvrir le package.json qui est situé dans le REACT du projet</w:t>
       </w:r>
     </w:p>
     <w:p>
@@ -541,23 +498,7 @@
           <w:sz w:val="24"/>
           <w:szCs w:val="24"/>
         </w:rPr>
-        <w:t xml:space="preserve">Ajouter l’option du </w:t>
-      </w:r>
-      <w:proofErr w:type="spellStart"/>
-      <w:r>
-        <w:rPr>
-          <w:sz w:val="24"/>
-          <w:szCs w:val="24"/>
-        </w:rPr>
-        <w:t>build</w:t>
-      </w:r>
-      <w:proofErr w:type="spellEnd"/>
-      <w:r>
-        <w:rPr>
-          <w:sz w:val="24"/>
-          <w:szCs w:val="24"/>
-        </w:rPr>
-        <w:t xml:space="preserve"> </w:t>
+        <w:t xml:space="preserve">Ajouter l’option du build </w:t>
       </w:r>
     </w:p>
     <w:p>
@@ -636,23 +577,7 @@
           <w:sz w:val="24"/>
           <w:szCs w:val="24"/>
         </w:rPr>
-        <w:t xml:space="preserve">Cliquer sur </w:t>
-      </w:r>
-      <w:proofErr w:type="spellStart"/>
-      <w:r>
-        <w:rPr>
-          <w:sz w:val="24"/>
-          <w:szCs w:val="24"/>
-        </w:rPr>
-        <w:t>npm</w:t>
-      </w:r>
-      <w:proofErr w:type="spellEnd"/>
-      <w:r>
-        <w:rPr>
-          <w:sz w:val="24"/>
-          <w:szCs w:val="24"/>
-        </w:rPr>
-        <w:t xml:space="preserve"> qui est situé en bas à dr</w:t>
+        <w:t>Cliquer sur npm qui est situé en bas à dr</w:t>
       </w:r>
       <w:r>
         <w:rPr>
@@ -666,23 +591,7 @@
           <w:sz w:val="24"/>
           <w:szCs w:val="24"/>
         </w:rPr>
-        <w:t xml:space="preserve">te du </w:t>
-      </w:r>
-      <w:proofErr w:type="spellStart"/>
-      <w:r>
-        <w:rPr>
-          <w:sz w:val="24"/>
-          <w:szCs w:val="24"/>
-        </w:rPr>
-        <w:t>Intellij</w:t>
-      </w:r>
-      <w:proofErr w:type="spellEnd"/>
-      <w:r>
-        <w:rPr>
-          <w:sz w:val="24"/>
-          <w:szCs w:val="24"/>
-        </w:rPr>
-        <w:t xml:space="preserve"> du projet</w:t>
+        <w:t>te du Intellij du projet</w:t>
       </w:r>
     </w:p>
     <w:p>
@@ -751,17 +660,8 @@
           <w:sz w:val="24"/>
           <w:szCs w:val="24"/>
         </w:rPr>
-        <w:t xml:space="preserve">Cliquer sur </w:t>
-      </w:r>
-      <w:proofErr w:type="spellStart"/>
-      <w:r>
-        <w:rPr>
-          <w:sz w:val="24"/>
-          <w:szCs w:val="24"/>
-        </w:rPr>
-        <w:t>build</w:t>
-      </w:r>
-      <w:proofErr w:type="spellEnd"/>
+        <w:t>Cliquer sur build</w:t>
+      </w:r>
     </w:p>
     <w:p>
       <w:pPr>
@@ -1116,17 +1016,8 @@
           <w:sz w:val="24"/>
           <w:szCs w:val="24"/>
         </w:rPr>
-        <w:t xml:space="preserve">Cliquer sur </w:t>
-      </w:r>
-      <w:proofErr w:type="spellStart"/>
-      <w:r>
-        <w:rPr>
-          <w:sz w:val="24"/>
-          <w:szCs w:val="24"/>
-        </w:rPr>
-        <w:t>install</w:t>
-      </w:r>
-      <w:proofErr w:type="spellEnd"/>
+        <w:t>Cliquer sur install</w:t>
+      </w:r>
     </w:p>
     <w:p>
       <w:pPr>
@@ -1265,23 +1156,7 @@
           <w:sz w:val="24"/>
           <w:szCs w:val="24"/>
         </w:rPr>
-        <w:t xml:space="preserve">Cliquer sur le projet qui est situé en haut à gauche de </w:t>
-      </w:r>
-      <w:proofErr w:type="spellStart"/>
-      <w:r>
-        <w:rPr>
-          <w:sz w:val="24"/>
-          <w:szCs w:val="24"/>
-        </w:rPr>
-        <w:t>Intillj</w:t>
-      </w:r>
-      <w:proofErr w:type="spellEnd"/>
-      <w:r>
-        <w:rPr>
-          <w:sz w:val="24"/>
-          <w:szCs w:val="24"/>
-        </w:rPr>
-        <w:t xml:space="preserve"> du projet</w:t>
+        <w:t>Cliquer sur le projet qui est situé en haut à gauche de Intillj du projet</w:t>
       </w:r>
     </w:p>
     <w:p>
@@ -1364,15 +1239,7 @@
           <w:sz w:val="24"/>
           <w:szCs w:val="24"/>
         </w:rPr>
-        <w:t xml:space="preserve"> </w:t>
-      </w:r>
-      <w:proofErr w:type="spellStart"/>
-      <w:r>
-        <w:rPr>
-          <w:sz w:val="24"/>
-          <w:szCs w:val="24"/>
-        </w:rPr>
-        <w:t>targe</w:t>
+        <w:t xml:space="preserve"> targe</w:t>
       </w:r>
       <w:r>
         <w:rPr>
@@ -1381,7 +1248,6 @@
         </w:rPr>
         <w:t>t</w:t>
       </w:r>
-      <w:proofErr w:type="spellEnd"/>
     </w:p>
     <w:p>
       <w:pPr>
@@ -1523,15 +1389,13 @@
         </w:rPr>
         <w:t xml:space="preserve">End </w:t>
       </w:r>
-      <w:proofErr w:type="gramStart"/>
-      <w:r>
-        <w:rPr>
-          <w:sz w:val="24"/>
-          <w:szCs w:val="24"/>
-        </w:rPr>
-        <w:t>du démo</w:t>
-      </w:r>
-      <w:proofErr w:type="gramEnd"/>
+      <w:r>
+        <w:rPr>
+          <w:sz w:val="24"/>
+          <w:szCs w:val="24"/>
+        </w:rPr>
+        <w:t>de la démo</w:t>
+      </w:r>
     </w:p>
     <w:sectPr>
       <w:headerReference w:type="even" r:id="rId25"/>

</xml_diff>